<commit_message>
Revisão do modelo de dados
Revisei o modelo de dados ajustando os documentos DER e descrição.
Gerei uma nova versão do banco com zera banco e gera banco. Ambos validados.
</commit_message>
<xml_diff>
--- a/Documentação Melhorada/Resumo dos requisitos para o TCC.docx
+++ b/Documentação Melhorada/Resumo dos requisitos para o TCC.docx
@@ -1,6 +1,6 @@
 
 <file path=word/document.xml><?xml version="1.0" encoding="utf-8"?>
-<w:document xmlns:wpc="http://schemas.microsoft.com/office/word/2010/wordprocessingCanvas" xmlns:cx="http://schemas.microsoft.com/office/drawing/2014/chartex" xmlns:cx1="http://schemas.microsoft.com/office/drawing/2015/9/8/chartex" xmlns:cx2="http://schemas.microsoft.com/office/drawing/2015/10/21/chartex" xmlns:cx3="http://schemas.microsoft.com/office/drawing/2016/5/9/chartex" xmlns:cx4="http://schemas.microsoft.com/office/drawing/2016/5/10/chartex" xmlns:cx5="http://schemas.microsoft.com/office/drawing/2016/5/11/chartex" xmlns:cx6="http://schemas.microsoft.com/office/drawing/2016/5/12/chartex" xmlns:cx7="http://schemas.microsoft.com/office/drawing/2016/5/13/chartex" xmlns:cx8="http://schemas.microsoft.com/office/drawing/2016/5/14/chartex" xmlns:mc="http://schemas.openxmlformats.org/markup-compatibility/2006" xmlns:aink="http://schemas.microsoft.com/office/drawing/2016/ink" xmlns:am3d="http://schemas.microsoft.com/office/drawing/2017/model3d" xmlns:o="urn:schemas-microsoft-com:office:office" xmlns:r="http://schemas.openxmlformats.org/officeDocument/2006/relationships" xmlns:m="http://schemas.openxmlformats.org/officeDocument/2006/math" xmlns:v="urn:schemas-microsoft-com:vml" xmlns:wp14="http://schemas.microsoft.com/office/word/2010/wordprocessingDrawing" xmlns:wp="http://schemas.openxmlformats.org/drawingml/2006/wordprocessingDrawing" xmlns:w10="urn:schemas-microsoft-com:office:word" xmlns:w="http://schemas.openxmlformats.org/wordprocessingml/2006/main" xmlns:w14="http://schemas.microsoft.com/office/word/2010/wordml" xmlns:w15="http://schemas.microsoft.com/office/word/2012/wordml" xmlns:w16se="http://schemas.microsoft.com/office/word/2015/wordml/symex" xmlns:wpg="http://schemas.microsoft.com/office/word/2010/wordprocessingGroup" xmlns:wpi="http://schemas.microsoft.com/office/word/2010/wordprocessingInk" xmlns:wne="http://schemas.microsoft.com/office/word/2006/wordml" xmlns:wps="http://schemas.microsoft.com/office/word/2010/wordprocessingShape" mc:Ignorable="w14 w15 w16se wp14">
+<w:document xmlns:wpc="http://schemas.microsoft.com/office/word/2010/wordprocessingCanvas" xmlns:cx="http://schemas.microsoft.com/office/drawing/2014/chartex" xmlns:mc="http://schemas.openxmlformats.org/markup-compatibility/2006" xmlns:o="urn:schemas-microsoft-com:office:office" xmlns:r="http://schemas.openxmlformats.org/officeDocument/2006/relationships" xmlns:m="http://schemas.openxmlformats.org/officeDocument/2006/math" xmlns:v="urn:schemas-microsoft-com:vml" xmlns:wp14="http://schemas.microsoft.com/office/word/2010/wordprocessingDrawing" xmlns:wp="http://schemas.openxmlformats.org/drawingml/2006/wordprocessingDrawing" xmlns:w10="urn:schemas-microsoft-com:office:word" xmlns:w="http://schemas.openxmlformats.org/wordprocessingml/2006/main" xmlns:w14="http://schemas.microsoft.com/office/word/2010/wordml" xmlns:w15="http://schemas.microsoft.com/office/word/2012/wordml" xmlns:w16se="http://schemas.microsoft.com/office/word/2015/wordml/symex" xmlns:wpg="http://schemas.microsoft.com/office/word/2010/wordprocessingGroup" xmlns:wpi="http://schemas.microsoft.com/office/word/2010/wordprocessingInk" xmlns:wne="http://schemas.microsoft.com/office/word/2006/wordml" xmlns:wps="http://schemas.microsoft.com/office/word/2010/wordprocessingShape" mc:Ignorable="w14 w15 w16se wp14">
   <w:body>
     <w:p>
       <w:pPr>
@@ -113,7 +113,15 @@
         </w:numPr>
       </w:pPr>
       <w:r>
-        <w:t>Alteração dos dados de login (</w:t>
+        <w:t xml:space="preserve">Alteração dos dados de </w:t>
+      </w:r>
+      <w:proofErr w:type="spellStart"/>
+      <w:r>
+        <w:t>login</w:t>
+      </w:r>
+      <w:proofErr w:type="spellEnd"/>
+      <w:r>
+        <w:t xml:space="preserve"> (</w:t>
       </w:r>
       <w:proofErr w:type="spellStart"/>
       <w:r>
@@ -136,7 +144,15 @@
         </w:numPr>
       </w:pPr>
       <w:r>
-        <w:t>Validar login (</w:t>
+        <w:t xml:space="preserve">Validar </w:t>
+      </w:r>
+      <w:proofErr w:type="spellStart"/>
+      <w:r>
+        <w:t>login</w:t>
+      </w:r>
+      <w:proofErr w:type="spellEnd"/>
+      <w:r>
+        <w:t xml:space="preserve"> (</w:t>
       </w:r>
       <w:proofErr w:type="spellStart"/>
       <w:r>
@@ -158,9 +174,14 @@
       <w:r>
         <w:t xml:space="preserve">Cancelamento de </w:t>
       </w:r>
+      <w:proofErr w:type="spellStart"/>
       <w:proofErr w:type="gramStart"/>
       <w:r>
-        <w:t>Login(</w:t>
+        <w:t>Login</w:t>
+      </w:r>
+      <w:proofErr w:type="spellEnd"/>
+      <w:r>
+        <w:t>(</w:t>
       </w:r>
       <w:proofErr w:type="spellStart"/>
       <w:proofErr w:type="gramEnd"/>
@@ -228,25 +249,27 @@
         </w:numPr>
       </w:pPr>
       <w:r>
-        <w:t xml:space="preserve">Inserção </w:t>
-      </w:r>
-      <w:r>
-        <w:t>da igreja</w:t>
-      </w:r>
-      <w:r>
-        <w:t xml:space="preserve"> (post)</w:t>
-      </w:r>
-    </w:p>
-    <w:p>
-      <w:pPr>
-        <w:pStyle w:val="PargrafodaLista"/>
-        <w:numPr>
-          <w:ilvl w:val="2"/>
-          <w:numId w:val="5"/>
-        </w:numPr>
-      </w:pPr>
-      <w:r>
-        <w:t>Alteração dos dados de login (</w:t>
+        <w:t>Inserção da igreja (post)</w:t>
+      </w:r>
+    </w:p>
+    <w:p>
+      <w:pPr>
+        <w:pStyle w:val="PargrafodaLista"/>
+        <w:numPr>
+          <w:ilvl w:val="2"/>
+          <w:numId w:val="5"/>
+        </w:numPr>
+      </w:pPr>
+      <w:r>
+        <w:t xml:space="preserve">Alteração dos dados de </w:t>
+      </w:r>
+      <w:proofErr w:type="spellStart"/>
+      <w:r>
+        <w:t>login</w:t>
+      </w:r>
+      <w:proofErr w:type="spellEnd"/>
+      <w:r>
+        <w:t xml:space="preserve"> (</w:t>
       </w:r>
       <w:proofErr w:type="spellStart"/>
       <w:r>
@@ -1769,21 +1792,6 @@
           <w:ilvl w:val="2"/>
           <w:numId w:val="5"/>
         </w:numPr>
-      </w:pPr>
-      <w:r>
-        <w:rPr>
-          <w:rFonts w:ascii="Calibri" w:eastAsia="Calibri" w:hAnsi="Calibri" w:cs="Calibri"/>
-        </w:rPr>
-        <w:t>Registro de Ocorrência sobre a mensagem (post)</w:t>
-      </w:r>
-    </w:p>
-    <w:p>
-      <w:pPr>
-        <w:pStyle w:val="PargrafodaLista"/>
-        <w:numPr>
-          <w:ilvl w:val="2"/>
-          <w:numId w:val="5"/>
-        </w:numPr>
         <w:rPr>
           <w:b/>
         </w:rPr>
@@ -1972,10 +1980,7 @@
         <w:t xml:space="preserve"> </w:t>
       </w:r>
       <w:r>
-        <w:t>s</w:t>
-      </w:r>
-      <w:r>
-        <w:t>ituação</w:t>
+        <w:t>situação</w:t>
       </w:r>
       <w:r>
         <w:rPr>
@@ -2719,7 +2724,15 @@
         <w:rPr>
           <w:rFonts w:ascii="Calibri" w:eastAsia="Calibri" w:hAnsi="Calibri" w:cs="Calibri"/>
         </w:rPr>
-        <w:t xml:space="preserve">Gerar lista de membros (beneficiários) e suas profissões, desde que a divulgação esteja autorizada no app; </w:t>
+        <w:t>Gerar lista de membros (beneficiários) e suas profissões, desde que a divulgação esteja autorizada no ap</w:t>
+      </w:r>
+      <w:bookmarkStart w:id="0" w:name="_GoBack"/>
+      <w:bookmarkEnd w:id="0"/>
+      <w:r>
+        <w:rPr>
+          <w:rFonts w:ascii="Calibri" w:eastAsia="Calibri" w:hAnsi="Calibri" w:cs="Calibri"/>
+        </w:rPr>
+        <w:t xml:space="preserve">p; </w:t>
       </w:r>
     </w:p>
     <w:p>
@@ -2846,10 +2859,7 @@
     <w:p/>
     <w:p/>
     <w:p/>
-    <w:p>
-      <w:bookmarkStart w:id="0" w:name="_GoBack"/>
-      <w:bookmarkEnd w:id="0"/>
-    </w:p>
+    <w:p/>
     <w:p>
       <w:pPr>
         <w:rPr>
@@ -2885,7 +2895,15 @@
       </w:r>
       <w:proofErr w:type="spellEnd"/>
       <w:r>
-        <w:t xml:space="preserve">, utilizando Android Studio, que consuma WEBAPI </w:t>
+        <w:t xml:space="preserve">, utilizando </w:t>
+      </w:r>
+      <w:proofErr w:type="spellStart"/>
+      <w:r>
+        <w:t>Android</w:t>
+      </w:r>
+      <w:proofErr w:type="spellEnd"/>
+      <w:r>
+        <w:t xml:space="preserve"> Studio, que consuma WEBAPI </w:t>
       </w:r>
       <w:proofErr w:type="spellStart"/>
       <w:r>
@@ -3017,7 +3035,15 @@
         </w:numPr>
       </w:pPr>
       <w:r>
-        <w:t xml:space="preserve">Permitir login pelo </w:t>
+        <w:t xml:space="preserve">Permitir </w:t>
+      </w:r>
+      <w:proofErr w:type="spellStart"/>
+      <w:r>
+        <w:t>login</w:t>
+      </w:r>
+      <w:proofErr w:type="spellEnd"/>
+      <w:r>
+        <w:t xml:space="preserve"> pelo </w:t>
       </w:r>
       <w:proofErr w:type="spellStart"/>
       <w:r>
@@ -3640,7 +3666,7 @@
 </file>
 
 <file path=word/numbering.xml><?xml version="1.0" encoding="utf-8"?>
-<w:numbering xmlns:wpc="http://schemas.microsoft.com/office/word/2010/wordprocessingCanvas" xmlns:cx="http://schemas.microsoft.com/office/drawing/2014/chartex" xmlns:cx1="http://schemas.microsoft.com/office/drawing/2015/9/8/chartex" xmlns:cx2="http://schemas.microsoft.com/office/drawing/2015/10/21/chartex" xmlns:cx3="http://schemas.microsoft.com/office/drawing/2016/5/9/chartex" xmlns:cx4="http://schemas.microsoft.com/office/drawing/2016/5/10/chartex" xmlns:cx5="http://schemas.microsoft.com/office/drawing/2016/5/11/chartex" xmlns:cx6="http://schemas.microsoft.com/office/drawing/2016/5/12/chartex" xmlns:cx7="http://schemas.microsoft.com/office/drawing/2016/5/13/chartex" xmlns:cx8="http://schemas.microsoft.com/office/drawing/2016/5/14/chartex" xmlns:mc="http://schemas.openxmlformats.org/markup-compatibility/2006" xmlns:aink="http://schemas.microsoft.com/office/drawing/2016/ink" xmlns:am3d="http://schemas.microsoft.com/office/drawing/2017/model3d" xmlns:o="urn:schemas-microsoft-com:office:office" xmlns:r="http://schemas.openxmlformats.org/officeDocument/2006/relationships" xmlns:m="http://schemas.openxmlformats.org/officeDocument/2006/math" xmlns:v="urn:schemas-microsoft-com:vml" xmlns:wp14="http://schemas.microsoft.com/office/word/2010/wordprocessingDrawing" xmlns:wp="http://schemas.openxmlformats.org/drawingml/2006/wordprocessingDrawing" xmlns:w10="urn:schemas-microsoft-com:office:word" xmlns:w="http://schemas.openxmlformats.org/wordprocessingml/2006/main" xmlns:w14="http://schemas.microsoft.com/office/word/2010/wordml" xmlns:w15="http://schemas.microsoft.com/office/word/2012/wordml" xmlns:w16se="http://schemas.microsoft.com/office/word/2015/wordml/symex" xmlns:wpg="http://schemas.microsoft.com/office/word/2010/wordprocessingGroup" xmlns:wpi="http://schemas.microsoft.com/office/word/2010/wordprocessingInk" xmlns:wne="http://schemas.microsoft.com/office/word/2006/wordml" xmlns:wps="http://schemas.microsoft.com/office/word/2010/wordprocessingShape" mc:Ignorable="w14 w15 w16se wp14">
+<w:numbering xmlns:wpc="http://schemas.microsoft.com/office/word/2010/wordprocessingCanvas" xmlns:cx="http://schemas.microsoft.com/office/drawing/2014/chartex" xmlns:mc="http://schemas.openxmlformats.org/markup-compatibility/2006" xmlns:o="urn:schemas-microsoft-com:office:office" xmlns:r="http://schemas.openxmlformats.org/officeDocument/2006/relationships" xmlns:m="http://schemas.openxmlformats.org/officeDocument/2006/math" xmlns:v="urn:schemas-microsoft-com:vml" xmlns:wp14="http://schemas.microsoft.com/office/word/2010/wordprocessingDrawing" xmlns:wp="http://schemas.openxmlformats.org/drawingml/2006/wordprocessingDrawing" xmlns:w10="urn:schemas-microsoft-com:office:word" xmlns:w="http://schemas.openxmlformats.org/wordprocessingml/2006/main" xmlns:w14="http://schemas.microsoft.com/office/word/2010/wordml" xmlns:w15="http://schemas.microsoft.com/office/word/2012/wordml" xmlns:w16se="http://schemas.microsoft.com/office/word/2015/wordml/symex" xmlns:wpg="http://schemas.microsoft.com/office/word/2010/wordprocessingGroup" xmlns:wpi="http://schemas.microsoft.com/office/word/2010/wordprocessingInk" xmlns:wne="http://schemas.microsoft.com/office/word/2006/wordml" xmlns:wps="http://schemas.microsoft.com/office/word/2010/wordprocessingShape" mc:Ignorable="w14 w15 w16se wp14">
   <w:abstractNum w:abstractNumId="0" w15:restartNumberingAfterBreak="0">
     <w:nsid w:val="2235060C"/>
     <w:multiLevelType w:val="hybridMultilevel"/>
@@ -4248,7 +4274,7 @@
       </w:pPr>
     </w:pPrDefault>
   </w:docDefaults>
-  <w:latentStyles w:defLockedState="0" w:defUIPriority="99" w:defSemiHidden="0" w:defUnhideWhenUsed="0" w:defQFormat="0" w:count="375">
+  <w:latentStyles w:defLockedState="0" w:defUIPriority="99" w:defSemiHidden="0" w:defUnhideWhenUsed="0" w:defQFormat="0" w:count="371">
     <w:lsdException w:name="Normal" w:uiPriority="0" w:qFormat="1"/>
     <w:lsdException w:name="heading 1" w:uiPriority="9" w:qFormat="1"/>
     <w:lsdException w:name="heading 2" w:semiHidden="1" w:uiPriority="9" w:unhideWhenUsed="1" w:qFormat="1"/>
@@ -4354,6 +4380,7 @@
     <w:lsdException w:name="HTML Sample" w:semiHidden="1" w:unhideWhenUsed="1"/>
     <w:lsdException w:name="HTML Typewriter" w:semiHidden="1" w:unhideWhenUsed="1"/>
     <w:lsdException w:name="HTML Variable" w:semiHidden="1" w:unhideWhenUsed="1"/>
+    <w:lsdException w:name="Normal Table" w:semiHidden="1" w:unhideWhenUsed="1"/>
     <w:lsdException w:name="annotation subject" w:semiHidden="1" w:unhideWhenUsed="1"/>
     <w:lsdException w:name="No List" w:semiHidden="1" w:unhideWhenUsed="1"/>
     <w:lsdException w:name="Outline List 1" w:semiHidden="1" w:unhideWhenUsed="1"/>
@@ -4397,8 +4424,10 @@
     <w:lsdException w:name="Table Elegant" w:semiHidden="1" w:unhideWhenUsed="1"/>
     <w:lsdException w:name="Table Professional" w:semiHidden="1" w:unhideWhenUsed="1"/>
     <w:lsdException w:name="Table Subtle 1" w:semiHidden="1" w:unhideWhenUsed="1"/>
+    <w:lsdException w:name="Table Subtle 2" w:semiHidden="1" w:unhideWhenUsed="1"/>
     <w:lsdException w:name="Table Web 1" w:semiHidden="1" w:unhideWhenUsed="1"/>
     <w:lsdException w:name="Table Web 2" w:semiHidden="1" w:unhideWhenUsed="1"/>
+    <w:lsdException w:name="Table Web 3" w:semiHidden="1" w:unhideWhenUsed="1"/>
     <w:lsdException w:name="Balloon Text" w:semiHidden="1" w:unhideWhenUsed="1"/>
     <w:lsdException w:name="Table Grid" w:uiPriority="39"/>
     <w:lsdException w:name="Table Theme" w:semiHidden="1" w:unhideWhenUsed="1"/>
@@ -4617,10 +4646,6 @@
     <w:lsdException w:name="List Table 5 Dark Accent 6" w:uiPriority="50"/>
     <w:lsdException w:name="List Table 6 Colorful Accent 6" w:uiPriority="51"/>
     <w:lsdException w:name="List Table 7 Colorful Accent 6" w:uiPriority="52"/>
-    <w:lsdException w:name="Mention" w:semiHidden="1" w:unhideWhenUsed="1"/>
-    <w:lsdException w:name="Smart Hyperlink" w:semiHidden="1" w:unhideWhenUsed="1"/>
-    <w:lsdException w:name="Hashtag" w:semiHidden="1" w:unhideWhenUsed="1"/>
-    <w:lsdException w:name="Unresolved Mention" w:semiHidden="1" w:unhideWhenUsed="1"/>
   </w:latentStyles>
   <w:style w:type="paragraph" w:default="1" w:styleId="Normal">
     <w:name w:val="Normal"/>
@@ -4932,7 +4957,7 @@
 </file>
 
 <file path=customXml/itemProps1.xml><?xml version="1.0" encoding="utf-8"?>
-<ds:datastoreItem xmlns:ds="http://schemas.openxmlformats.org/officeDocument/2006/customXml" ds:itemID="{41C8206F-F2E7-4C4E-8289-577623582325}">
+<ds:datastoreItem xmlns:ds="http://schemas.openxmlformats.org/officeDocument/2006/customXml" ds:itemID="{838B55FC-4C9A-415B-9059-57E18471B3F3}">
   <ds:schemaRefs>
     <ds:schemaRef ds:uri="http://schemas.openxmlformats.org/officeDocument/2006/bibliography"/>
   </ds:schemaRefs>

</xml_diff>